<commit_message>
update code and data
</commit_message>
<xml_diff>
--- a/Template_DS105.docx
+++ b/Template_DS105.docx
@@ -3614,7 +3614,7 @@
         <w:rPr>
           <w:sz w:val="26"/>
         </w:rPr>
-        <w:t>Tiêu</w:t>
+        <w:t>Phân</w:t>
       </w:r>
       <w:proofErr w:type="spellEnd"/>
       <w:r>
@@ -3628,14 +3628,70 @@
         <w:rPr>
           <w:sz w:val="26"/>
         </w:rPr>
-        <w:t>đề</w:t>
+        <w:t>tích</w:t>
       </w:r>
       <w:proofErr w:type="spellEnd"/>
       <w:r>
         <w:rPr>
           <w:sz w:val="26"/>
         </w:rPr>
-        <w:t xml:space="preserve"> Heading 2</w:t>
+        <w:t xml:space="preserve"> </w:t>
+      </w:r>
+      <w:proofErr w:type="spellStart"/>
+      <w:r>
+        <w:rPr>
+          <w:sz w:val="26"/>
+        </w:rPr>
+        <w:t>và</w:t>
+      </w:r>
+      <w:proofErr w:type="spellEnd"/>
+      <w:r>
+        <w:rPr>
+          <w:sz w:val="26"/>
+        </w:rPr>
+        <w:t xml:space="preserve"> </w:t>
+      </w:r>
+      <w:proofErr w:type="spellStart"/>
+      <w:r>
+        <w:rPr>
+          <w:sz w:val="26"/>
+        </w:rPr>
+        <w:t>trực</w:t>
+      </w:r>
+      <w:proofErr w:type="spellEnd"/>
+      <w:r>
+        <w:rPr>
+          <w:sz w:val="26"/>
+        </w:rPr>
+        <w:t xml:space="preserve"> </w:t>
+      </w:r>
+      <w:proofErr w:type="spellStart"/>
+      <w:r>
+        <w:rPr>
+          <w:sz w:val="26"/>
+        </w:rPr>
+        <w:t>quan</w:t>
+      </w:r>
+      <w:proofErr w:type="spellEnd"/>
+      <w:r>
+        <w:rPr>
+          <w:sz w:val="26"/>
+        </w:rPr>
+        <w:t xml:space="preserve"> </w:t>
+      </w:r>
+      <w:proofErr w:type="spellStart"/>
+      <w:r>
+        <w:rPr>
+          <w:sz w:val="26"/>
+        </w:rPr>
+        <w:t>dữ</w:t>
+      </w:r>
+      <w:proofErr w:type="spellEnd"/>
+      <w:r>
+        <w:rPr>
+          <w:sz w:val="26"/>
+        </w:rPr>
+        <w:t xml:space="preserve"> liệu</w:t>
       </w:r>
     </w:p>
     <w:p>

</xml_diff>